<commit_message>
Add spreaker notes for newly formatted chapter 7 including HTTP
</commit_message>
<xml_diff>
--- a/labmanual/English/SpeakerNotes/Chapter7a-Cloud.docx
+++ b/labmanual/English/SpeakerNotes/Chapter7a-Cloud.docx
@@ -1,6 +1,6 @@
 
 <file path=word/document.xml><?xml version="1.0" encoding="utf-8"?>
-<w:document xmlns:wpc="http://schemas.microsoft.com/office/word/2010/wordprocessingCanvas" xmlns:cx="http://schemas.microsoft.com/office/drawing/2014/chartex" xmlns:cx1="http://schemas.microsoft.com/office/drawing/2015/9/8/chartex" xmlns:cx2="http://schemas.microsoft.com/office/drawing/2015/10/21/chartex" xmlns:cx3="http://schemas.microsoft.com/office/drawing/2016/5/9/chartex" xmlns:cx4="http://schemas.microsoft.com/office/drawing/2016/5/10/chartex" xmlns:cx5="http://schemas.microsoft.com/office/drawing/2016/5/11/chartex" xmlns:cx6="http://schemas.microsoft.com/office/drawing/2016/5/12/chartex" xmlns:cx7="http://schemas.microsoft.com/office/drawing/2016/5/13/chartex" xmlns:cx8="http://schemas.microsoft.com/office/drawing/2016/5/14/chartex" xmlns:mc="http://schemas.openxmlformats.org/markup-compatibility/2006" xmlns:aink="http://schemas.microsoft.com/office/drawing/2016/ink" xmlns:am3d="http://schemas.microsoft.com/office/drawing/2017/model3d" xmlns:o="urn:schemas-microsoft-com:office:office" xmlns:r="http://schemas.openxmlformats.org/officeDocument/2006/relationships" xmlns:m="http://schemas.openxmlformats.org/officeDocument/2006/math" xmlns:v="urn:schemas-microsoft-com:vml" xmlns:wp14="http://schemas.microsoft.com/office/word/2010/wordprocessingDrawing" xmlns:wp="http://schemas.openxmlformats.org/drawingml/2006/wordprocessingDrawing" xmlns:w10="urn:schemas-microsoft-com:office:word" xmlns:w="http://schemas.openxmlformats.org/wordprocessingml/2006/main" xmlns:w14="http://schemas.microsoft.com/office/word/2010/wordml" xmlns:w15="http://schemas.microsoft.com/office/word/2012/wordml" xmlns:w16se="http://schemas.microsoft.com/office/word/2015/wordml/symex" xmlns:wpg="http://schemas.microsoft.com/office/word/2010/wordprocessingGroup" xmlns:wpi="http://schemas.microsoft.com/office/word/2010/wordprocessingInk" xmlns:wne="http://schemas.microsoft.com/office/word/2006/wordml" xmlns:wps="http://schemas.microsoft.com/office/word/2010/wordprocessingShape" mc:Ignorable="w14 w15 w16se wp14">
+<w:document xmlns:wpc="http://schemas.microsoft.com/office/word/2010/wordprocessingCanvas" xmlns:cx="http://schemas.microsoft.com/office/drawing/2014/chartex" xmlns:cx1="http://schemas.microsoft.com/office/drawing/2015/9/8/chartex" xmlns:cx2="http://schemas.microsoft.com/office/drawing/2015/10/21/chartex" xmlns:cx3="http://schemas.microsoft.com/office/drawing/2016/5/9/chartex" xmlns:cx4="http://schemas.microsoft.com/office/drawing/2016/5/10/chartex" xmlns:cx5="http://schemas.microsoft.com/office/drawing/2016/5/11/chartex" xmlns:cx6="http://schemas.microsoft.com/office/drawing/2016/5/12/chartex" xmlns:cx7="http://schemas.microsoft.com/office/drawing/2016/5/13/chartex" xmlns:cx8="http://schemas.microsoft.com/office/drawing/2016/5/14/chartex" xmlns:mc="http://schemas.openxmlformats.org/markup-compatibility/2006" xmlns:aink="http://schemas.microsoft.com/office/drawing/2016/ink" xmlns:am3d="http://schemas.microsoft.com/office/drawing/2017/model3d" xmlns:o="urn:schemas-microsoft-com:office:office" xmlns:r="http://schemas.openxmlformats.org/officeDocument/2006/relationships" xmlns:m="http://schemas.openxmlformats.org/officeDocument/2006/math" xmlns:v="urn:schemas-microsoft-com:vml" xmlns:wp14="http://schemas.microsoft.com/office/word/2010/wordprocessingDrawing" xmlns:wp="http://schemas.openxmlformats.org/drawingml/2006/wordprocessingDrawing" xmlns:w10="urn:schemas-microsoft-com:office:word" xmlns:w="http://schemas.openxmlformats.org/wordprocessingml/2006/main" xmlns:w14="http://schemas.microsoft.com/office/word/2010/wordml" xmlns:w15="http://schemas.microsoft.com/office/word/2012/wordml" xmlns:w16cid="http://schemas.microsoft.com/office/word/2016/wordml/cid" xmlns:w16se="http://schemas.microsoft.com/office/word/2015/wordml/symex" xmlns:wpg="http://schemas.microsoft.com/office/word/2010/wordprocessingGroup" xmlns:wpi="http://schemas.microsoft.com/office/word/2010/wordprocessingInk" xmlns:wne="http://schemas.microsoft.com/office/word/2006/wordml" xmlns:wps="http://schemas.microsoft.com/office/word/2010/wordprocessingShape" mc:Ignorable="w14 w15 w16se w16cid wp14">
   <w:body>
     <w:p>
       <w:pPr>
@@ -32,69 +32,49 @@
     </w:p>
     <w:p>
       <w:r>
-        <w:t>7A</w:t>
-      </w:r>
-      <w:r>
-        <w:t xml:space="preserve"> is about giving you the experience of the </w:t>
-      </w:r>
-      <w:r>
-        <w:t>whole product of a cloud vendor</w:t>
+        <w:t>We are going to show you more than just how to hook up to the cloud via WICED</w:t>
       </w:r>
     </w:p>
     <w:p>
-      <w:r>
-        <w:t>We are going to show you more than just how to hook up</w:t>
-      </w:r>
-      <w:r>
-        <w:t xml:space="preserve"> to the cloud via WICED</w:t>
+      <w:pPr>
+        <w:pStyle w:val="ListParagraph"/>
+        <w:numPr>
+          <w:ilvl w:val="0"/>
+          <w:numId w:val="45"/>
+        </w:numPr>
+      </w:pPr>
+      <w:r>
+        <w:t>7A</w:t>
+      </w:r>
+      <w:r>
+        <w:t xml:space="preserve"> is about giving you the experience of the </w:t>
+      </w:r>
+      <w:r>
+        <w:t>whole product of a cloud vendor</w:t>
       </w:r>
     </w:p>
     <w:p>
-      <w:r>
-        <w:t>We will only talk in detail about one of the protocols</w:t>
+      <w:pPr>
+        <w:pStyle w:val="ListParagraph"/>
+        <w:numPr>
+          <w:ilvl w:val="0"/>
+          <w:numId w:val="45"/>
+        </w:numPr>
+      </w:pPr>
+      <w:r>
+        <w:t>7B is an overview of Amazon Web Services (AWS)</w:t>
       </w:r>
     </w:p>
     <w:p>
       <w:pPr>
-        <w:ind w:firstLine="720"/>
-      </w:pPr>
-      <w:r>
-        <w:t>The plan is to finish 7c,</w:t>
-      </w:r>
-      <w:r>
-        <w:t xml:space="preserve"> </w:t>
-      </w:r>
-      <w:proofErr w:type="gramStart"/>
-      <w:r>
-        <w:t>d</w:t>
-      </w:r>
-      <w:r>
-        <w:t xml:space="preserve"> </w:t>
-      </w:r>
-      <w:r>
-        <w:t>,</w:t>
-      </w:r>
-      <w:proofErr w:type="gramEnd"/>
-      <w:r>
-        <w:t xml:space="preserve"> </w:t>
-      </w:r>
-      <w:r>
-        <w:t xml:space="preserve">e (7c - </w:t>
-      </w:r>
-      <w:r>
-        <w:t>http will be done soon) .</w:t>
-      </w:r>
-      <w:r>
-        <w:t>.</w:t>
-      </w:r>
-      <w:r>
-        <w:t>. anyone willing to write 7d,</w:t>
-      </w:r>
-      <w:r>
-        <w:t xml:space="preserve"> </w:t>
-      </w:r>
-      <w:r>
-        <w:t>7e?</w:t>
+        <w:pStyle w:val="ListParagraph"/>
+        <w:numPr>
+          <w:ilvl w:val="0"/>
+          <w:numId w:val="45"/>
+        </w:numPr>
+      </w:pPr>
+      <w:r>
+        <w:t>7C – 7F each cover one protocol – we will only cover one in detail.</w:t>
       </w:r>
     </w:p>
     <w:p>
@@ -256,8 +236,6 @@
       <w:r>
         <w:t>single</w:t>
       </w:r>
-      <w:bookmarkStart w:id="0" w:name="_GoBack"/>
-      <w:bookmarkEnd w:id="0"/>
       <w:r>
         <w:t xml:space="preserve"> application protocol.</w:t>
       </w:r>
@@ -497,36 +475,40 @@
     </w:p>
     <w:p>
       <w:r>
-        <w:t>COAP (Samsung ARTIK)– not much else to say.</w:t>
+        <w:t xml:space="preserve">AMQP </w:t>
+      </w:r>
+      <w:r>
+        <w:t xml:space="preserve">(Microsoft Windows Azure, VMWare, </w:t>
+      </w:r>
+      <w:proofErr w:type="spellStart"/>
+      <w:r>
+        <w:t>Redhat</w:t>
+      </w:r>
+      <w:proofErr w:type="spellEnd"/>
+      <w:r>
+        <w:t xml:space="preserve">) </w:t>
+      </w:r>
+      <w:r>
+        <w:t xml:space="preserve">– not much </w:t>
+      </w:r>
+      <w:r>
+        <w:t xml:space="preserve">else </w:t>
+      </w:r>
+      <w:r>
+        <w:t>to say</w:t>
+      </w:r>
+      <w:r>
+        <w:t>.</w:t>
       </w:r>
     </w:p>
     <w:p>
       <w:r>
-        <w:t xml:space="preserve">AMQP </w:t>
-      </w:r>
-      <w:r>
-        <w:t xml:space="preserve">(Microsoft Windows Azure, VMWare, </w:t>
-      </w:r>
-      <w:proofErr w:type="spellStart"/>
-      <w:r>
-        <w:t>Redhat</w:t>
-      </w:r>
-      <w:proofErr w:type="spellEnd"/>
-      <w:r>
-        <w:t xml:space="preserve">) </w:t>
-      </w:r>
-      <w:r>
-        <w:t xml:space="preserve">– not much </w:t>
-      </w:r>
-      <w:r>
-        <w:t xml:space="preserve">else </w:t>
-      </w:r>
-      <w:r>
-        <w:t>to say</w:t>
-      </w:r>
-      <w:r>
-        <w:t>.</w:t>
-      </w:r>
+        <w:t>COAP (Samsung ARTIK)– not much else to say.</w:t>
+      </w:r>
+    </w:p>
+    <w:p>
+      <w:bookmarkStart w:id="0" w:name="_GoBack"/>
+      <w:bookmarkEnd w:id="0"/>
     </w:p>
     <w:sectPr>
       <w:footerReference w:type="default" r:id="rId8"/>
@@ -540,7 +522,7 @@
 </file>
 
 <file path=word/endnotes.xml><?xml version="1.0" encoding="utf-8"?>
-<w:endnotes xmlns:wpc="http://schemas.microsoft.com/office/word/2010/wordprocessingCanvas" xmlns:cx="http://schemas.microsoft.com/office/drawing/2014/chartex" xmlns:cx1="http://schemas.microsoft.com/office/drawing/2015/9/8/chartex" xmlns:cx2="http://schemas.microsoft.com/office/drawing/2015/10/21/chartex" xmlns:cx3="http://schemas.microsoft.com/office/drawing/2016/5/9/chartex" xmlns:cx4="http://schemas.microsoft.com/office/drawing/2016/5/10/chartex" xmlns:cx5="http://schemas.microsoft.com/office/drawing/2016/5/11/chartex" xmlns:cx6="http://schemas.microsoft.com/office/drawing/2016/5/12/chartex" xmlns:cx7="http://schemas.microsoft.com/office/drawing/2016/5/13/chartex" xmlns:cx8="http://schemas.microsoft.com/office/drawing/2016/5/14/chartex" xmlns:mc="http://schemas.openxmlformats.org/markup-compatibility/2006" xmlns:aink="http://schemas.microsoft.com/office/drawing/2016/ink" xmlns:am3d="http://schemas.microsoft.com/office/drawing/2017/model3d" xmlns:o="urn:schemas-microsoft-com:office:office" xmlns:r="http://schemas.openxmlformats.org/officeDocument/2006/relationships" xmlns:m="http://schemas.openxmlformats.org/officeDocument/2006/math" xmlns:v="urn:schemas-microsoft-com:vml" xmlns:wp14="http://schemas.microsoft.com/office/word/2010/wordprocessingDrawing" xmlns:wp="http://schemas.openxmlformats.org/drawingml/2006/wordprocessingDrawing" xmlns:w10="urn:schemas-microsoft-com:office:word" xmlns:w="http://schemas.openxmlformats.org/wordprocessingml/2006/main" xmlns:w14="http://schemas.microsoft.com/office/word/2010/wordml" xmlns:w15="http://schemas.microsoft.com/office/word/2012/wordml" xmlns:w16se="http://schemas.microsoft.com/office/word/2015/wordml/symex" xmlns:wpg="http://schemas.microsoft.com/office/word/2010/wordprocessingGroup" xmlns:wpi="http://schemas.microsoft.com/office/word/2010/wordprocessingInk" xmlns:wne="http://schemas.microsoft.com/office/word/2006/wordml" xmlns:wps="http://schemas.microsoft.com/office/word/2010/wordprocessingShape" mc:Ignorable="w14 w15 w16se wp14">
+<w:endnotes xmlns:wpc="http://schemas.microsoft.com/office/word/2010/wordprocessingCanvas" xmlns:cx="http://schemas.microsoft.com/office/drawing/2014/chartex" xmlns:cx1="http://schemas.microsoft.com/office/drawing/2015/9/8/chartex" xmlns:cx2="http://schemas.microsoft.com/office/drawing/2015/10/21/chartex" xmlns:cx3="http://schemas.microsoft.com/office/drawing/2016/5/9/chartex" xmlns:cx4="http://schemas.microsoft.com/office/drawing/2016/5/10/chartex" xmlns:cx5="http://schemas.microsoft.com/office/drawing/2016/5/11/chartex" xmlns:cx6="http://schemas.microsoft.com/office/drawing/2016/5/12/chartex" xmlns:cx7="http://schemas.microsoft.com/office/drawing/2016/5/13/chartex" xmlns:cx8="http://schemas.microsoft.com/office/drawing/2016/5/14/chartex" xmlns:mc="http://schemas.openxmlformats.org/markup-compatibility/2006" xmlns:aink="http://schemas.microsoft.com/office/drawing/2016/ink" xmlns:am3d="http://schemas.microsoft.com/office/drawing/2017/model3d" xmlns:o="urn:schemas-microsoft-com:office:office" xmlns:r="http://schemas.openxmlformats.org/officeDocument/2006/relationships" xmlns:m="http://schemas.openxmlformats.org/officeDocument/2006/math" xmlns:v="urn:schemas-microsoft-com:vml" xmlns:wp14="http://schemas.microsoft.com/office/word/2010/wordprocessingDrawing" xmlns:wp="http://schemas.openxmlformats.org/drawingml/2006/wordprocessingDrawing" xmlns:w10="urn:schemas-microsoft-com:office:word" xmlns:w="http://schemas.openxmlformats.org/wordprocessingml/2006/main" xmlns:w14="http://schemas.microsoft.com/office/word/2010/wordml" xmlns:w15="http://schemas.microsoft.com/office/word/2012/wordml" xmlns:w16cid="http://schemas.microsoft.com/office/word/2016/wordml/cid" xmlns:w16se="http://schemas.microsoft.com/office/word/2015/wordml/symex" xmlns:wpg="http://schemas.microsoft.com/office/word/2010/wordprocessingGroup" xmlns:wpi="http://schemas.microsoft.com/office/word/2010/wordprocessingInk" xmlns:wne="http://schemas.microsoft.com/office/word/2006/wordml" xmlns:wps="http://schemas.microsoft.com/office/word/2010/wordprocessingShape" mc:Ignorable="w14 w15 w16se w16cid wp14">
   <w:endnote w:type="separator" w:id="-1">
     <w:p>
       <w:r>
@@ -559,7 +541,7 @@
 </file>
 
 <file path=word/footer1.xml><?xml version="1.0" encoding="utf-8"?>
-<w:ftr xmlns:wpc="http://schemas.microsoft.com/office/word/2010/wordprocessingCanvas" xmlns:cx="http://schemas.microsoft.com/office/drawing/2014/chartex" xmlns:cx1="http://schemas.microsoft.com/office/drawing/2015/9/8/chartex" xmlns:cx2="http://schemas.microsoft.com/office/drawing/2015/10/21/chartex" xmlns:cx3="http://schemas.microsoft.com/office/drawing/2016/5/9/chartex" xmlns:cx4="http://schemas.microsoft.com/office/drawing/2016/5/10/chartex" xmlns:cx5="http://schemas.microsoft.com/office/drawing/2016/5/11/chartex" xmlns:cx6="http://schemas.microsoft.com/office/drawing/2016/5/12/chartex" xmlns:cx7="http://schemas.microsoft.com/office/drawing/2016/5/13/chartex" xmlns:cx8="http://schemas.microsoft.com/office/drawing/2016/5/14/chartex" xmlns:mc="http://schemas.openxmlformats.org/markup-compatibility/2006" xmlns:aink="http://schemas.microsoft.com/office/drawing/2016/ink" xmlns:am3d="http://schemas.microsoft.com/office/drawing/2017/model3d" xmlns:o="urn:schemas-microsoft-com:office:office" xmlns:r="http://schemas.openxmlformats.org/officeDocument/2006/relationships" xmlns:m="http://schemas.openxmlformats.org/officeDocument/2006/math" xmlns:v="urn:schemas-microsoft-com:vml" xmlns:wp14="http://schemas.microsoft.com/office/word/2010/wordprocessingDrawing" xmlns:wp="http://schemas.openxmlformats.org/drawingml/2006/wordprocessingDrawing" xmlns:w10="urn:schemas-microsoft-com:office:word" xmlns:w="http://schemas.openxmlformats.org/wordprocessingml/2006/main" xmlns:w14="http://schemas.microsoft.com/office/word/2010/wordml" xmlns:w15="http://schemas.microsoft.com/office/word/2012/wordml" xmlns:w16se="http://schemas.microsoft.com/office/word/2015/wordml/symex" xmlns:wpg="http://schemas.microsoft.com/office/word/2010/wordprocessingGroup" xmlns:wpi="http://schemas.microsoft.com/office/word/2010/wordprocessingInk" xmlns:wne="http://schemas.microsoft.com/office/word/2006/wordml" xmlns:wps="http://schemas.microsoft.com/office/word/2010/wordprocessingShape" mc:Ignorable="w14 w15 w16se wp14">
+<w:ftr xmlns:wpc="http://schemas.microsoft.com/office/word/2010/wordprocessingCanvas" xmlns:cx="http://schemas.microsoft.com/office/drawing/2014/chartex" xmlns:cx1="http://schemas.microsoft.com/office/drawing/2015/9/8/chartex" xmlns:cx2="http://schemas.microsoft.com/office/drawing/2015/10/21/chartex" xmlns:cx3="http://schemas.microsoft.com/office/drawing/2016/5/9/chartex" xmlns:cx4="http://schemas.microsoft.com/office/drawing/2016/5/10/chartex" xmlns:cx5="http://schemas.microsoft.com/office/drawing/2016/5/11/chartex" xmlns:cx6="http://schemas.microsoft.com/office/drawing/2016/5/12/chartex" xmlns:cx7="http://schemas.microsoft.com/office/drawing/2016/5/13/chartex" xmlns:cx8="http://schemas.microsoft.com/office/drawing/2016/5/14/chartex" xmlns:mc="http://schemas.openxmlformats.org/markup-compatibility/2006" xmlns:aink="http://schemas.microsoft.com/office/drawing/2016/ink" xmlns:am3d="http://schemas.microsoft.com/office/drawing/2017/model3d" xmlns:o="urn:schemas-microsoft-com:office:office" xmlns:r="http://schemas.openxmlformats.org/officeDocument/2006/relationships" xmlns:m="http://schemas.openxmlformats.org/officeDocument/2006/math" xmlns:v="urn:schemas-microsoft-com:vml" xmlns:wp14="http://schemas.microsoft.com/office/word/2010/wordprocessingDrawing" xmlns:wp="http://schemas.openxmlformats.org/drawingml/2006/wordprocessingDrawing" xmlns:w10="urn:schemas-microsoft-com:office:word" xmlns:w="http://schemas.openxmlformats.org/wordprocessingml/2006/main" xmlns:w14="http://schemas.microsoft.com/office/word/2010/wordml" xmlns:w15="http://schemas.microsoft.com/office/word/2012/wordml" xmlns:w16cid="http://schemas.microsoft.com/office/word/2016/wordml/cid" xmlns:w16se="http://schemas.microsoft.com/office/word/2015/wordml/symex" xmlns:wpg="http://schemas.microsoft.com/office/word/2010/wordprocessingGroup" xmlns:wpi="http://schemas.microsoft.com/office/word/2010/wordprocessingInk" xmlns:wne="http://schemas.microsoft.com/office/word/2006/wordml" xmlns:wps="http://schemas.microsoft.com/office/word/2010/wordprocessingShape" mc:Ignorable="w14 w15 w16se w16cid wp14">
   <w:sdt>
     <w:sdtPr>
       <w:id w:val="-2068479625"/>
@@ -615,7 +597,7 @@
                 <w:bCs/>
                 <w:noProof/>
               </w:rPr>
-              <w:t>2</w:t>
+              <w:t>1</w:t>
             </w:r>
             <w:r>
               <w:rPr>
@@ -677,7 +659,7 @@
 </file>
 
 <file path=word/footnotes.xml><?xml version="1.0" encoding="utf-8"?>
-<w:footnotes xmlns:wpc="http://schemas.microsoft.com/office/word/2010/wordprocessingCanvas" xmlns:cx="http://schemas.microsoft.com/office/drawing/2014/chartex" xmlns:cx1="http://schemas.microsoft.com/office/drawing/2015/9/8/chartex" xmlns:cx2="http://schemas.microsoft.com/office/drawing/2015/10/21/chartex" xmlns:cx3="http://schemas.microsoft.com/office/drawing/2016/5/9/chartex" xmlns:cx4="http://schemas.microsoft.com/office/drawing/2016/5/10/chartex" xmlns:cx5="http://schemas.microsoft.com/office/drawing/2016/5/11/chartex" xmlns:cx6="http://schemas.microsoft.com/office/drawing/2016/5/12/chartex" xmlns:cx7="http://schemas.microsoft.com/office/drawing/2016/5/13/chartex" xmlns:cx8="http://schemas.microsoft.com/office/drawing/2016/5/14/chartex" xmlns:mc="http://schemas.openxmlformats.org/markup-compatibility/2006" xmlns:aink="http://schemas.microsoft.com/office/drawing/2016/ink" xmlns:am3d="http://schemas.microsoft.com/office/drawing/2017/model3d" xmlns:o="urn:schemas-microsoft-com:office:office" xmlns:r="http://schemas.openxmlformats.org/officeDocument/2006/relationships" xmlns:m="http://schemas.openxmlformats.org/officeDocument/2006/math" xmlns:v="urn:schemas-microsoft-com:vml" xmlns:wp14="http://schemas.microsoft.com/office/word/2010/wordprocessingDrawing" xmlns:wp="http://schemas.openxmlformats.org/drawingml/2006/wordprocessingDrawing" xmlns:w10="urn:schemas-microsoft-com:office:word" xmlns:w="http://schemas.openxmlformats.org/wordprocessingml/2006/main" xmlns:w14="http://schemas.microsoft.com/office/word/2010/wordml" xmlns:w15="http://schemas.microsoft.com/office/word/2012/wordml" xmlns:w16se="http://schemas.microsoft.com/office/word/2015/wordml/symex" xmlns:wpg="http://schemas.microsoft.com/office/word/2010/wordprocessingGroup" xmlns:wpi="http://schemas.microsoft.com/office/word/2010/wordprocessingInk" xmlns:wne="http://schemas.microsoft.com/office/word/2006/wordml" xmlns:wps="http://schemas.microsoft.com/office/word/2010/wordprocessingShape" mc:Ignorable="w14 w15 w16se wp14">
+<w:footnotes xmlns:wpc="http://schemas.microsoft.com/office/word/2010/wordprocessingCanvas" xmlns:cx="http://schemas.microsoft.com/office/drawing/2014/chartex" xmlns:cx1="http://schemas.microsoft.com/office/drawing/2015/9/8/chartex" xmlns:cx2="http://schemas.microsoft.com/office/drawing/2015/10/21/chartex" xmlns:cx3="http://schemas.microsoft.com/office/drawing/2016/5/9/chartex" xmlns:cx4="http://schemas.microsoft.com/office/drawing/2016/5/10/chartex" xmlns:cx5="http://schemas.microsoft.com/office/drawing/2016/5/11/chartex" xmlns:cx6="http://schemas.microsoft.com/office/drawing/2016/5/12/chartex" xmlns:cx7="http://schemas.microsoft.com/office/drawing/2016/5/13/chartex" xmlns:cx8="http://schemas.microsoft.com/office/drawing/2016/5/14/chartex" xmlns:mc="http://schemas.openxmlformats.org/markup-compatibility/2006" xmlns:aink="http://schemas.microsoft.com/office/drawing/2016/ink" xmlns:am3d="http://schemas.microsoft.com/office/drawing/2017/model3d" xmlns:o="urn:schemas-microsoft-com:office:office" xmlns:r="http://schemas.openxmlformats.org/officeDocument/2006/relationships" xmlns:m="http://schemas.openxmlformats.org/officeDocument/2006/math" xmlns:v="urn:schemas-microsoft-com:vml" xmlns:wp14="http://schemas.microsoft.com/office/word/2010/wordprocessingDrawing" xmlns:wp="http://schemas.openxmlformats.org/drawingml/2006/wordprocessingDrawing" xmlns:w10="urn:schemas-microsoft-com:office:word" xmlns:w="http://schemas.openxmlformats.org/wordprocessingml/2006/main" xmlns:w14="http://schemas.microsoft.com/office/word/2010/wordml" xmlns:w15="http://schemas.microsoft.com/office/word/2012/wordml" xmlns:w16cid="http://schemas.microsoft.com/office/word/2016/wordml/cid" xmlns:w16se="http://schemas.microsoft.com/office/word/2015/wordml/symex" xmlns:wpg="http://schemas.microsoft.com/office/word/2010/wordprocessingGroup" xmlns:wpi="http://schemas.microsoft.com/office/word/2010/wordprocessingInk" xmlns:wne="http://schemas.microsoft.com/office/word/2006/wordml" xmlns:wps="http://schemas.microsoft.com/office/word/2010/wordprocessingShape" mc:Ignorable="w14 w15 w16se w16cid wp14">
   <w:footnote w:type="separator" w:id="-1">
     <w:p>
       <w:r>
@@ -696,7 +678,7 @@
 </file>
 
 <file path=word/numbering.xml><?xml version="1.0" encoding="utf-8"?>
-<w:numbering xmlns:wpc="http://schemas.microsoft.com/office/word/2010/wordprocessingCanvas" xmlns:cx="http://schemas.microsoft.com/office/drawing/2014/chartex" xmlns:cx1="http://schemas.microsoft.com/office/drawing/2015/9/8/chartex" xmlns:cx2="http://schemas.microsoft.com/office/drawing/2015/10/21/chartex" xmlns:cx3="http://schemas.microsoft.com/office/drawing/2016/5/9/chartex" xmlns:cx4="http://schemas.microsoft.com/office/drawing/2016/5/10/chartex" xmlns:cx5="http://schemas.microsoft.com/office/drawing/2016/5/11/chartex" xmlns:cx6="http://schemas.microsoft.com/office/drawing/2016/5/12/chartex" xmlns:cx7="http://schemas.microsoft.com/office/drawing/2016/5/13/chartex" xmlns:cx8="http://schemas.microsoft.com/office/drawing/2016/5/14/chartex" xmlns:mc="http://schemas.openxmlformats.org/markup-compatibility/2006" xmlns:aink="http://schemas.microsoft.com/office/drawing/2016/ink" xmlns:am3d="http://schemas.microsoft.com/office/drawing/2017/model3d" xmlns:o="urn:schemas-microsoft-com:office:office" xmlns:r="http://schemas.openxmlformats.org/officeDocument/2006/relationships" xmlns:m="http://schemas.openxmlformats.org/officeDocument/2006/math" xmlns:v="urn:schemas-microsoft-com:vml" xmlns:wp14="http://schemas.microsoft.com/office/word/2010/wordprocessingDrawing" xmlns:wp="http://schemas.openxmlformats.org/drawingml/2006/wordprocessingDrawing" xmlns:w10="urn:schemas-microsoft-com:office:word" xmlns:w="http://schemas.openxmlformats.org/wordprocessingml/2006/main" xmlns:w14="http://schemas.microsoft.com/office/word/2010/wordml" xmlns:w15="http://schemas.microsoft.com/office/word/2012/wordml" xmlns:w16se="http://schemas.microsoft.com/office/word/2015/wordml/symex" xmlns:wpg="http://schemas.microsoft.com/office/word/2010/wordprocessingGroup" xmlns:wpi="http://schemas.microsoft.com/office/word/2010/wordprocessingInk" xmlns:wne="http://schemas.microsoft.com/office/word/2006/wordml" xmlns:wps="http://schemas.microsoft.com/office/word/2010/wordprocessingShape" mc:Ignorable="w14 w15 w16se wp14">
+<w:numbering xmlns:wpc="http://schemas.microsoft.com/office/word/2010/wordprocessingCanvas" xmlns:cx="http://schemas.microsoft.com/office/drawing/2014/chartex" xmlns:cx1="http://schemas.microsoft.com/office/drawing/2015/9/8/chartex" xmlns:cx2="http://schemas.microsoft.com/office/drawing/2015/10/21/chartex" xmlns:cx3="http://schemas.microsoft.com/office/drawing/2016/5/9/chartex" xmlns:cx4="http://schemas.microsoft.com/office/drawing/2016/5/10/chartex" xmlns:cx5="http://schemas.microsoft.com/office/drawing/2016/5/11/chartex" xmlns:cx6="http://schemas.microsoft.com/office/drawing/2016/5/12/chartex" xmlns:cx7="http://schemas.microsoft.com/office/drawing/2016/5/13/chartex" xmlns:cx8="http://schemas.microsoft.com/office/drawing/2016/5/14/chartex" xmlns:mc="http://schemas.openxmlformats.org/markup-compatibility/2006" xmlns:aink="http://schemas.microsoft.com/office/drawing/2016/ink" xmlns:am3d="http://schemas.microsoft.com/office/drawing/2017/model3d" xmlns:o="urn:schemas-microsoft-com:office:office" xmlns:r="http://schemas.openxmlformats.org/officeDocument/2006/relationships" xmlns:m="http://schemas.openxmlformats.org/officeDocument/2006/math" xmlns:v="urn:schemas-microsoft-com:vml" xmlns:wp14="http://schemas.microsoft.com/office/word/2010/wordprocessingDrawing" xmlns:wp="http://schemas.openxmlformats.org/drawingml/2006/wordprocessingDrawing" xmlns:w10="urn:schemas-microsoft-com:office:word" xmlns:w="http://schemas.openxmlformats.org/wordprocessingml/2006/main" xmlns:w14="http://schemas.microsoft.com/office/word/2010/wordml" xmlns:w15="http://schemas.microsoft.com/office/word/2012/wordml" xmlns:w16cid="http://schemas.microsoft.com/office/word/2016/wordml/cid" xmlns:w16se="http://schemas.microsoft.com/office/word/2015/wordml/symex" xmlns:wpg="http://schemas.microsoft.com/office/word/2010/wordprocessingGroup" xmlns:wpi="http://schemas.microsoft.com/office/word/2010/wordprocessingInk" xmlns:wne="http://schemas.microsoft.com/office/word/2006/wordml" xmlns:wps="http://schemas.microsoft.com/office/word/2010/wordprocessingShape" mc:Ignorable="w14 w15 w16se w16cid wp14">
   <w:abstractNum w:abstractNumId="0" w15:restartNumberingAfterBreak="0">
     <w:nsid w:val="01D61B4B"/>
     <w:multiLevelType w:val="hybridMultilevel"/>
@@ -1307,6 +1289,119 @@
     </w:lvl>
   </w:abstractNum>
   <w:abstractNum w:abstractNumId="6" w15:restartNumberingAfterBreak="0">
+    <w:nsid w:val="0ED8308D"/>
+    <w:multiLevelType w:val="hybridMultilevel"/>
+    <w:tmpl w:val="77C8A4BC"/>
+    <w:lvl w:ilvl="0" w:tplc="04090001">
+      <w:start w:val="1"/>
+      <w:numFmt w:val="bullet"/>
+      <w:lvlText w:val=""/>
+      <w:lvlJc w:val="left"/>
+      <w:pPr>
+        <w:ind w:left="720" w:hanging="360"/>
+      </w:pPr>
+      <w:rPr>
+        <w:rFonts w:ascii="Symbol" w:hAnsi="Symbol" w:hint="default"/>
+      </w:rPr>
+    </w:lvl>
+    <w:lvl w:ilvl="1" w:tplc="04090003" w:tentative="1">
+      <w:start w:val="1"/>
+      <w:numFmt w:val="bullet"/>
+      <w:lvlText w:val="o"/>
+      <w:lvlJc w:val="left"/>
+      <w:pPr>
+        <w:ind w:left="1440" w:hanging="360"/>
+      </w:pPr>
+      <w:rPr>
+        <w:rFonts w:ascii="Courier New" w:hAnsi="Courier New" w:cs="Courier New" w:hint="default"/>
+      </w:rPr>
+    </w:lvl>
+    <w:lvl w:ilvl="2" w:tplc="04090005" w:tentative="1">
+      <w:start w:val="1"/>
+      <w:numFmt w:val="bullet"/>
+      <w:lvlText w:val=""/>
+      <w:lvlJc w:val="left"/>
+      <w:pPr>
+        <w:ind w:left="2160" w:hanging="360"/>
+      </w:pPr>
+      <w:rPr>
+        <w:rFonts w:ascii="Wingdings" w:hAnsi="Wingdings" w:hint="default"/>
+      </w:rPr>
+    </w:lvl>
+    <w:lvl w:ilvl="3" w:tplc="04090001" w:tentative="1">
+      <w:start w:val="1"/>
+      <w:numFmt w:val="bullet"/>
+      <w:lvlText w:val=""/>
+      <w:lvlJc w:val="left"/>
+      <w:pPr>
+        <w:ind w:left="2880" w:hanging="360"/>
+      </w:pPr>
+      <w:rPr>
+        <w:rFonts w:ascii="Symbol" w:hAnsi="Symbol" w:hint="default"/>
+      </w:rPr>
+    </w:lvl>
+    <w:lvl w:ilvl="4" w:tplc="04090003" w:tentative="1">
+      <w:start w:val="1"/>
+      <w:numFmt w:val="bullet"/>
+      <w:lvlText w:val="o"/>
+      <w:lvlJc w:val="left"/>
+      <w:pPr>
+        <w:ind w:left="3600" w:hanging="360"/>
+      </w:pPr>
+      <w:rPr>
+        <w:rFonts w:ascii="Courier New" w:hAnsi="Courier New" w:cs="Courier New" w:hint="default"/>
+      </w:rPr>
+    </w:lvl>
+    <w:lvl w:ilvl="5" w:tplc="04090005" w:tentative="1">
+      <w:start w:val="1"/>
+      <w:numFmt w:val="bullet"/>
+      <w:lvlText w:val=""/>
+      <w:lvlJc w:val="left"/>
+      <w:pPr>
+        <w:ind w:left="4320" w:hanging="360"/>
+      </w:pPr>
+      <w:rPr>
+        <w:rFonts w:ascii="Wingdings" w:hAnsi="Wingdings" w:hint="default"/>
+      </w:rPr>
+    </w:lvl>
+    <w:lvl w:ilvl="6" w:tplc="04090001" w:tentative="1">
+      <w:start w:val="1"/>
+      <w:numFmt w:val="bullet"/>
+      <w:lvlText w:val=""/>
+      <w:lvlJc w:val="left"/>
+      <w:pPr>
+        <w:ind w:left="5040" w:hanging="360"/>
+      </w:pPr>
+      <w:rPr>
+        <w:rFonts w:ascii="Symbol" w:hAnsi="Symbol" w:hint="default"/>
+      </w:rPr>
+    </w:lvl>
+    <w:lvl w:ilvl="7" w:tplc="04090003" w:tentative="1">
+      <w:start w:val="1"/>
+      <w:numFmt w:val="bullet"/>
+      <w:lvlText w:val="o"/>
+      <w:lvlJc w:val="left"/>
+      <w:pPr>
+        <w:ind w:left="5760" w:hanging="360"/>
+      </w:pPr>
+      <w:rPr>
+        <w:rFonts w:ascii="Courier New" w:hAnsi="Courier New" w:cs="Courier New" w:hint="default"/>
+      </w:rPr>
+    </w:lvl>
+    <w:lvl w:ilvl="8" w:tplc="04090005" w:tentative="1">
+      <w:start w:val="1"/>
+      <w:numFmt w:val="bullet"/>
+      <w:lvlText w:val=""/>
+      <w:lvlJc w:val="left"/>
+      <w:pPr>
+        <w:ind w:left="6480" w:hanging="360"/>
+      </w:pPr>
+      <w:rPr>
+        <w:rFonts w:ascii="Wingdings" w:hAnsi="Wingdings" w:hint="default"/>
+      </w:rPr>
+    </w:lvl>
+  </w:abstractNum>
+  <w:abstractNum w:abstractNumId="7" w15:restartNumberingAfterBreak="0">
     <w:nsid w:val="16CF3F66"/>
     <w:multiLevelType w:val="hybridMultilevel"/>
     <w:tmpl w:val="9640A3E6"/>
@@ -1395,7 +1490,7 @@
       </w:pPr>
     </w:lvl>
   </w:abstractNum>
-  <w:abstractNum w:abstractNumId="7" w15:restartNumberingAfterBreak="0">
+  <w:abstractNum w:abstractNumId="8" w15:restartNumberingAfterBreak="0">
     <w:nsid w:val="19B02049"/>
     <w:multiLevelType w:val="hybridMultilevel"/>
     <w:tmpl w:val="49B88726"/>
@@ -1481,7 +1576,7 @@
       </w:pPr>
     </w:lvl>
   </w:abstractNum>
-  <w:abstractNum w:abstractNumId="8" w15:restartNumberingAfterBreak="0">
+  <w:abstractNum w:abstractNumId="9" w15:restartNumberingAfterBreak="0">
     <w:nsid w:val="1B762ECA"/>
     <w:multiLevelType w:val="hybridMultilevel"/>
     <w:tmpl w:val="B2AC0CC8"/>
@@ -1569,7 +1664,7 @@
       </w:pPr>
     </w:lvl>
   </w:abstractNum>
-  <w:abstractNum w:abstractNumId="9" w15:restartNumberingAfterBreak="0">
+  <w:abstractNum w:abstractNumId="10" w15:restartNumberingAfterBreak="0">
     <w:nsid w:val="1C8B3026"/>
     <w:multiLevelType w:val="hybridMultilevel"/>
     <w:tmpl w:val="A21CAFF4"/>
@@ -1655,7 +1750,7 @@
       </w:pPr>
     </w:lvl>
   </w:abstractNum>
-  <w:abstractNum w:abstractNumId="10" w15:restartNumberingAfterBreak="0">
+  <w:abstractNum w:abstractNumId="11" w15:restartNumberingAfterBreak="0">
     <w:nsid w:val="1DA4550A"/>
     <w:multiLevelType w:val="hybridMultilevel"/>
     <w:tmpl w:val="4170E2F6"/>
@@ -1768,7 +1863,7 @@
       </w:rPr>
     </w:lvl>
   </w:abstractNum>
-  <w:abstractNum w:abstractNumId="11" w15:restartNumberingAfterBreak="0">
+  <w:abstractNum w:abstractNumId="12" w15:restartNumberingAfterBreak="0">
     <w:nsid w:val="21696B40"/>
     <w:multiLevelType w:val="hybridMultilevel"/>
     <w:tmpl w:val="AF1E8B50"/>
@@ -1854,7 +1949,7 @@
       </w:pPr>
     </w:lvl>
   </w:abstractNum>
-  <w:abstractNum w:abstractNumId="12" w15:restartNumberingAfterBreak="0">
+  <w:abstractNum w:abstractNumId="13" w15:restartNumberingAfterBreak="0">
     <w:nsid w:val="22321BD4"/>
     <w:multiLevelType w:val="hybridMultilevel"/>
     <w:tmpl w:val="932461D8"/>
@@ -1967,7 +2062,7 @@
       </w:rPr>
     </w:lvl>
   </w:abstractNum>
-  <w:abstractNum w:abstractNumId="13" w15:restartNumberingAfterBreak="0">
+  <w:abstractNum w:abstractNumId="14" w15:restartNumberingAfterBreak="0">
     <w:nsid w:val="22E43F91"/>
     <w:multiLevelType w:val="hybridMultilevel"/>
     <w:tmpl w:val="BDC4A790"/>
@@ -2080,7 +2175,7 @@
       </w:rPr>
     </w:lvl>
   </w:abstractNum>
-  <w:abstractNum w:abstractNumId="14" w15:restartNumberingAfterBreak="0">
+  <w:abstractNum w:abstractNumId="15" w15:restartNumberingAfterBreak="0">
     <w:nsid w:val="2694350F"/>
     <w:multiLevelType w:val="hybridMultilevel"/>
     <w:tmpl w:val="9CB8B1D8"/>
@@ -2193,7 +2288,7 @@
       </w:rPr>
     </w:lvl>
   </w:abstractNum>
-  <w:abstractNum w:abstractNumId="15" w15:restartNumberingAfterBreak="0">
+  <w:abstractNum w:abstractNumId="16" w15:restartNumberingAfterBreak="0">
     <w:nsid w:val="2E91337B"/>
     <w:multiLevelType w:val="hybridMultilevel"/>
     <w:tmpl w:val="5328AB78"/>
@@ -2279,7 +2374,7 @@
       </w:pPr>
     </w:lvl>
   </w:abstractNum>
-  <w:abstractNum w:abstractNumId="16" w15:restartNumberingAfterBreak="0">
+  <w:abstractNum w:abstractNumId="17" w15:restartNumberingAfterBreak="0">
     <w:nsid w:val="313B4EC7"/>
     <w:multiLevelType w:val="hybridMultilevel"/>
     <w:tmpl w:val="B7EAFA64"/>
@@ -2368,7 +2463,7 @@
       </w:pPr>
     </w:lvl>
   </w:abstractNum>
-  <w:abstractNum w:abstractNumId="17" w15:restartNumberingAfterBreak="0">
+  <w:abstractNum w:abstractNumId="18" w15:restartNumberingAfterBreak="0">
     <w:nsid w:val="336F6CA4"/>
     <w:multiLevelType w:val="hybridMultilevel"/>
     <w:tmpl w:val="23E2EA9A"/>
@@ -2481,7 +2576,7 @@
       </w:rPr>
     </w:lvl>
   </w:abstractNum>
-  <w:abstractNum w:abstractNumId="18" w15:restartNumberingAfterBreak="0">
+  <w:abstractNum w:abstractNumId="19" w15:restartNumberingAfterBreak="0">
     <w:nsid w:val="39C279C6"/>
     <w:multiLevelType w:val="hybridMultilevel"/>
     <w:tmpl w:val="0B5E56A8"/>
@@ -2567,7 +2662,7 @@
       </w:pPr>
     </w:lvl>
   </w:abstractNum>
-  <w:abstractNum w:abstractNumId="19" w15:restartNumberingAfterBreak="0">
+  <w:abstractNum w:abstractNumId="20" w15:restartNumberingAfterBreak="0">
     <w:nsid w:val="3DA51505"/>
     <w:multiLevelType w:val="hybridMultilevel"/>
     <w:tmpl w:val="257C8FDC"/>
@@ -2653,7 +2748,7 @@
       </w:pPr>
     </w:lvl>
   </w:abstractNum>
-  <w:abstractNum w:abstractNumId="20" w15:restartNumberingAfterBreak="0">
+  <w:abstractNum w:abstractNumId="21" w15:restartNumberingAfterBreak="0">
     <w:nsid w:val="3DB9289D"/>
     <w:multiLevelType w:val="hybridMultilevel"/>
     <w:tmpl w:val="929AB4D0"/>
@@ -2766,7 +2861,7 @@
       </w:rPr>
     </w:lvl>
   </w:abstractNum>
-  <w:abstractNum w:abstractNumId="21" w15:restartNumberingAfterBreak="0">
+  <w:abstractNum w:abstractNumId="22" w15:restartNumberingAfterBreak="0">
     <w:nsid w:val="3EE7742C"/>
     <w:multiLevelType w:val="hybridMultilevel"/>
     <w:tmpl w:val="0DDC1E74"/>
@@ -2855,7 +2950,7 @@
       </w:pPr>
     </w:lvl>
   </w:abstractNum>
-  <w:abstractNum w:abstractNumId="22" w15:restartNumberingAfterBreak="0">
+  <w:abstractNum w:abstractNumId="23" w15:restartNumberingAfterBreak="0">
     <w:nsid w:val="3FEC0EC8"/>
     <w:multiLevelType w:val="hybridMultilevel"/>
     <w:tmpl w:val="00A295D4"/>
@@ -2944,7 +3039,7 @@
       </w:pPr>
     </w:lvl>
   </w:abstractNum>
-  <w:abstractNum w:abstractNumId="23" w15:restartNumberingAfterBreak="0">
+  <w:abstractNum w:abstractNumId="24" w15:restartNumberingAfterBreak="0">
     <w:nsid w:val="409E39A3"/>
     <w:multiLevelType w:val="hybridMultilevel"/>
     <w:tmpl w:val="C798BD04"/>
@@ -3057,7 +3152,7 @@
       </w:rPr>
     </w:lvl>
   </w:abstractNum>
-  <w:abstractNum w:abstractNumId="24" w15:restartNumberingAfterBreak="0">
+  <w:abstractNum w:abstractNumId="25" w15:restartNumberingAfterBreak="0">
     <w:nsid w:val="453A783B"/>
     <w:multiLevelType w:val="hybridMultilevel"/>
     <w:tmpl w:val="8C7CE1F8"/>
@@ -3170,7 +3265,7 @@
       </w:rPr>
     </w:lvl>
   </w:abstractNum>
-  <w:abstractNum w:abstractNumId="25" w15:restartNumberingAfterBreak="0">
+  <w:abstractNum w:abstractNumId="26" w15:restartNumberingAfterBreak="0">
     <w:nsid w:val="4D6B48A5"/>
     <w:multiLevelType w:val="hybridMultilevel"/>
     <w:tmpl w:val="CC2EABA6"/>
@@ -3256,7 +3351,7 @@
       </w:pPr>
     </w:lvl>
   </w:abstractNum>
-  <w:abstractNum w:abstractNumId="26" w15:restartNumberingAfterBreak="0">
+  <w:abstractNum w:abstractNumId="27" w15:restartNumberingAfterBreak="0">
     <w:nsid w:val="4DCB17C4"/>
     <w:multiLevelType w:val="hybridMultilevel"/>
     <w:tmpl w:val="847E7E30"/>
@@ -3342,7 +3437,7 @@
       </w:pPr>
     </w:lvl>
   </w:abstractNum>
-  <w:abstractNum w:abstractNumId="27" w15:restartNumberingAfterBreak="0">
+  <w:abstractNum w:abstractNumId="28" w15:restartNumberingAfterBreak="0">
     <w:nsid w:val="542008EC"/>
     <w:multiLevelType w:val="hybridMultilevel"/>
     <w:tmpl w:val="D3B098FA"/>
@@ -3455,7 +3550,7 @@
       </w:rPr>
     </w:lvl>
   </w:abstractNum>
-  <w:abstractNum w:abstractNumId="28" w15:restartNumberingAfterBreak="0">
+  <w:abstractNum w:abstractNumId="29" w15:restartNumberingAfterBreak="0">
     <w:nsid w:val="574238DE"/>
     <w:multiLevelType w:val="hybridMultilevel"/>
     <w:tmpl w:val="C3CE3732"/>
@@ -3568,7 +3663,7 @@
       </w:rPr>
     </w:lvl>
   </w:abstractNum>
-  <w:abstractNum w:abstractNumId="29" w15:restartNumberingAfterBreak="0">
+  <w:abstractNum w:abstractNumId="30" w15:restartNumberingAfterBreak="0">
     <w:nsid w:val="595017B9"/>
     <w:multiLevelType w:val="hybridMultilevel"/>
     <w:tmpl w:val="7E54FB58"/>
@@ -3681,7 +3776,7 @@
       </w:rPr>
     </w:lvl>
   </w:abstractNum>
-  <w:abstractNum w:abstractNumId="30" w15:restartNumberingAfterBreak="0">
+  <w:abstractNum w:abstractNumId="31" w15:restartNumberingAfterBreak="0">
     <w:nsid w:val="5A0D7024"/>
     <w:multiLevelType w:val="hybridMultilevel"/>
     <w:tmpl w:val="D06C6D70"/>
@@ -3794,7 +3889,7 @@
       </w:rPr>
     </w:lvl>
   </w:abstractNum>
-  <w:abstractNum w:abstractNumId="31" w15:restartNumberingAfterBreak="0">
+  <w:abstractNum w:abstractNumId="32" w15:restartNumberingAfterBreak="0">
     <w:nsid w:val="5AA82C44"/>
     <w:multiLevelType w:val="hybridMultilevel"/>
     <w:tmpl w:val="C1D25132"/>
@@ -3907,7 +4002,7 @@
       </w:rPr>
     </w:lvl>
   </w:abstractNum>
-  <w:abstractNum w:abstractNumId="32" w15:restartNumberingAfterBreak="0">
+  <w:abstractNum w:abstractNumId="33" w15:restartNumberingAfterBreak="0">
     <w:nsid w:val="5AB05BC1"/>
     <w:multiLevelType w:val="hybridMultilevel"/>
     <w:tmpl w:val="A43AB884"/>
@@ -3993,7 +4088,7 @@
       </w:pPr>
     </w:lvl>
   </w:abstractNum>
-  <w:abstractNum w:abstractNumId="33" w15:restartNumberingAfterBreak="0">
+  <w:abstractNum w:abstractNumId="34" w15:restartNumberingAfterBreak="0">
     <w:nsid w:val="5C781F7D"/>
     <w:multiLevelType w:val="hybridMultilevel"/>
     <w:tmpl w:val="64C8EB9A"/>
@@ -4082,7 +4177,7 @@
       </w:pPr>
     </w:lvl>
   </w:abstractNum>
-  <w:abstractNum w:abstractNumId="34" w15:restartNumberingAfterBreak="0">
+  <w:abstractNum w:abstractNumId="35" w15:restartNumberingAfterBreak="0">
     <w:nsid w:val="60124E8B"/>
     <w:multiLevelType w:val="hybridMultilevel"/>
     <w:tmpl w:val="69B4A572"/>
@@ -4195,7 +4290,7 @@
       </w:rPr>
     </w:lvl>
   </w:abstractNum>
-  <w:abstractNum w:abstractNumId="35" w15:restartNumberingAfterBreak="0">
+  <w:abstractNum w:abstractNumId="36" w15:restartNumberingAfterBreak="0">
     <w:nsid w:val="623C73FE"/>
     <w:multiLevelType w:val="hybridMultilevel"/>
     <w:tmpl w:val="3C3E7090"/>
@@ -4308,7 +4403,7 @@
       </w:rPr>
     </w:lvl>
   </w:abstractNum>
-  <w:abstractNum w:abstractNumId="36" w15:restartNumberingAfterBreak="0">
+  <w:abstractNum w:abstractNumId="37" w15:restartNumberingAfterBreak="0">
     <w:nsid w:val="653C7CCB"/>
     <w:multiLevelType w:val="hybridMultilevel"/>
     <w:tmpl w:val="7F4C2930"/>
@@ -4397,7 +4492,7 @@
       </w:pPr>
     </w:lvl>
   </w:abstractNum>
-  <w:abstractNum w:abstractNumId="37" w15:restartNumberingAfterBreak="0">
+  <w:abstractNum w:abstractNumId="38" w15:restartNumberingAfterBreak="0">
     <w:nsid w:val="67236A12"/>
     <w:multiLevelType w:val="hybridMultilevel"/>
     <w:tmpl w:val="19B0C604"/>
@@ -4483,7 +4578,7 @@
       </w:pPr>
     </w:lvl>
   </w:abstractNum>
-  <w:abstractNum w:abstractNumId="38" w15:restartNumberingAfterBreak="0">
+  <w:abstractNum w:abstractNumId="39" w15:restartNumberingAfterBreak="0">
     <w:nsid w:val="6A6A2D87"/>
     <w:multiLevelType w:val="hybridMultilevel"/>
     <w:tmpl w:val="8F786728"/>
@@ -4596,7 +4691,7 @@
       </w:rPr>
     </w:lvl>
   </w:abstractNum>
-  <w:abstractNum w:abstractNumId="39" w15:restartNumberingAfterBreak="0">
+  <w:abstractNum w:abstractNumId="40" w15:restartNumberingAfterBreak="0">
     <w:nsid w:val="6F7B10A2"/>
     <w:multiLevelType w:val="hybridMultilevel"/>
     <w:tmpl w:val="8A6A6474"/>
@@ -4709,7 +4804,7 @@
       </w:rPr>
     </w:lvl>
   </w:abstractNum>
-  <w:abstractNum w:abstractNumId="40" w15:restartNumberingAfterBreak="0">
+  <w:abstractNum w:abstractNumId="41" w15:restartNumberingAfterBreak="0">
     <w:nsid w:val="71244EF7"/>
     <w:multiLevelType w:val="hybridMultilevel"/>
     <w:tmpl w:val="3A30A96E"/>
@@ -4822,7 +4917,7 @@
       </w:rPr>
     </w:lvl>
   </w:abstractNum>
-  <w:abstractNum w:abstractNumId="41" w15:restartNumberingAfterBreak="0">
+  <w:abstractNum w:abstractNumId="42" w15:restartNumberingAfterBreak="0">
     <w:nsid w:val="743739C9"/>
     <w:multiLevelType w:val="hybridMultilevel"/>
     <w:tmpl w:val="4D1694FC"/>
@@ -4935,7 +5030,7 @@
       </w:rPr>
     </w:lvl>
   </w:abstractNum>
-  <w:abstractNum w:abstractNumId="42" w15:restartNumberingAfterBreak="0">
+  <w:abstractNum w:abstractNumId="43" w15:restartNumberingAfterBreak="0">
     <w:nsid w:val="783E41CA"/>
     <w:multiLevelType w:val="hybridMultilevel"/>
     <w:tmpl w:val="664AA8DA"/>
@@ -5048,7 +5143,7 @@
       </w:rPr>
     </w:lvl>
   </w:abstractNum>
-  <w:abstractNum w:abstractNumId="43" w15:restartNumberingAfterBreak="0">
+  <w:abstractNum w:abstractNumId="44" w15:restartNumberingAfterBreak="0">
     <w:nsid w:val="7F9D6C64"/>
     <w:multiLevelType w:val="hybridMultilevel"/>
     <w:tmpl w:val="08C2464E"/>
@@ -5135,124 +5230,124 @@
     </w:lvl>
   </w:abstractNum>
   <w:num w:numId="1">
-    <w:abstractNumId w:val="43"/>
+    <w:abstractNumId w:val="44"/>
   </w:num>
   <w:num w:numId="2">
-    <w:abstractNumId w:val="18"/>
+    <w:abstractNumId w:val="19"/>
   </w:num>
   <w:num w:numId="3">
-    <w:abstractNumId w:val="11"/>
+    <w:abstractNumId w:val="12"/>
   </w:num>
   <w:num w:numId="4">
     <w:abstractNumId w:val="1"/>
   </w:num>
   <w:num w:numId="5">
-    <w:abstractNumId w:val="41"/>
+    <w:abstractNumId w:val="42"/>
   </w:num>
   <w:num w:numId="6">
-    <w:abstractNumId w:val="12"/>
+    <w:abstractNumId w:val="13"/>
   </w:num>
   <w:num w:numId="7">
-    <w:abstractNumId w:val="34"/>
+    <w:abstractNumId w:val="35"/>
   </w:num>
   <w:num w:numId="8">
     <w:abstractNumId w:val="5"/>
   </w:num>
   <w:num w:numId="9">
-    <w:abstractNumId w:val="26"/>
+    <w:abstractNumId w:val="27"/>
   </w:num>
   <w:num w:numId="10">
-    <w:abstractNumId w:val="33"/>
+    <w:abstractNumId w:val="34"/>
   </w:num>
   <w:num w:numId="11">
     <w:abstractNumId w:val="0"/>
   </w:num>
   <w:num w:numId="12">
-    <w:abstractNumId w:val="37"/>
+    <w:abstractNumId w:val="38"/>
   </w:num>
   <w:num w:numId="13">
-    <w:abstractNumId w:val="16"/>
+    <w:abstractNumId w:val="17"/>
   </w:num>
   <w:num w:numId="14">
-    <w:abstractNumId w:val="25"/>
+    <w:abstractNumId w:val="26"/>
   </w:num>
   <w:num w:numId="15">
-    <w:abstractNumId w:val="32"/>
+    <w:abstractNumId w:val="33"/>
   </w:num>
   <w:num w:numId="16">
+    <w:abstractNumId w:val="8"/>
+  </w:num>
+  <w:num w:numId="17">
+    <w:abstractNumId w:val="20"/>
+  </w:num>
+  <w:num w:numId="18">
+    <w:abstractNumId w:val="10"/>
+  </w:num>
+  <w:num w:numId="19">
     <w:abstractNumId w:val="7"/>
   </w:num>
-  <w:num w:numId="17">
-    <w:abstractNumId w:val="19"/>
-  </w:num>
-  <w:num w:numId="18">
-    <w:abstractNumId w:val="9"/>
-  </w:num>
-  <w:num w:numId="19">
-    <w:abstractNumId w:val="6"/>
-  </w:num>
   <w:num w:numId="20">
-    <w:abstractNumId w:val="21"/>
+    <w:abstractNumId w:val="22"/>
   </w:num>
   <w:num w:numId="21">
-    <w:abstractNumId w:val="42"/>
+    <w:abstractNumId w:val="43"/>
   </w:num>
   <w:num w:numId="22">
-    <w:abstractNumId w:val="13"/>
+    <w:abstractNumId w:val="14"/>
   </w:num>
   <w:num w:numId="23">
-    <w:abstractNumId w:val="30"/>
+    <w:abstractNumId w:val="31"/>
   </w:num>
   <w:num w:numId="24">
-    <w:abstractNumId w:val="14"/>
+    <w:abstractNumId w:val="15"/>
   </w:num>
   <w:num w:numId="25">
     <w:abstractNumId w:val="2"/>
   </w:num>
   <w:num w:numId="26">
-    <w:abstractNumId w:val="31"/>
+    <w:abstractNumId w:val="32"/>
   </w:num>
   <w:num w:numId="27">
+    <w:abstractNumId w:val="24"/>
+  </w:num>
+  <w:num w:numId="28">
+    <w:abstractNumId w:val="18"/>
+  </w:num>
+  <w:num w:numId="29">
+    <w:abstractNumId w:val="21"/>
+  </w:num>
+  <w:num w:numId="30">
+    <w:abstractNumId w:val="36"/>
+  </w:num>
+  <w:num w:numId="31">
+    <w:abstractNumId w:val="28"/>
+  </w:num>
+  <w:num w:numId="32">
+    <w:abstractNumId w:val="30"/>
+  </w:num>
+  <w:num w:numId="33">
+    <w:abstractNumId w:val="25"/>
+  </w:num>
+  <w:num w:numId="34">
+    <w:abstractNumId w:val="40"/>
+  </w:num>
+  <w:num w:numId="35">
+    <w:abstractNumId w:val="16"/>
+  </w:num>
+  <w:num w:numId="36">
     <w:abstractNumId w:val="23"/>
   </w:num>
-  <w:num w:numId="28">
-    <w:abstractNumId w:val="17"/>
+  <w:num w:numId="37">
+    <w:abstractNumId w:val="9"/>
   </w:num>
-  <w:num w:numId="29">
-    <w:abstractNumId w:val="20"/>
-  </w:num>
-  <w:num w:numId="30">
-    <w:abstractNumId w:val="35"/>
-  </w:num>
-  <w:num w:numId="31">
-    <w:abstractNumId w:val="27"/>
-  </w:num>
-  <w:num w:numId="32">
+  <w:num w:numId="38">
     <w:abstractNumId w:val="29"/>
   </w:num>
-  <w:num w:numId="33">
-    <w:abstractNumId w:val="24"/>
-  </w:num>
-  <w:num w:numId="34">
-    <w:abstractNumId w:val="39"/>
-  </w:num>
-  <w:num w:numId="35">
-    <w:abstractNumId w:val="15"/>
-  </w:num>
-  <w:num w:numId="36">
-    <w:abstractNumId w:val="22"/>
-  </w:num>
-  <w:num w:numId="37">
-    <w:abstractNumId w:val="8"/>
-  </w:num>
-  <w:num w:numId="38">
-    <w:abstractNumId w:val="28"/>
-  </w:num>
   <w:num w:numId="39">
-    <w:abstractNumId w:val="10"/>
+    <w:abstractNumId w:val="11"/>
   </w:num>
   <w:num w:numId="40">
-    <w:abstractNumId w:val="36"/>
+    <w:abstractNumId w:val="37"/>
   </w:num>
   <w:num w:numId="41">
     <w:abstractNumId w:val="3"/>
@@ -5261,16 +5356,19 @@
     <w:abstractNumId w:val="4"/>
   </w:num>
   <w:num w:numId="43">
-    <w:abstractNumId w:val="40"/>
+    <w:abstractNumId w:val="41"/>
   </w:num>
   <w:num w:numId="44">
-    <w:abstractNumId w:val="38"/>
+    <w:abstractNumId w:val="39"/>
+  </w:num>
+  <w:num w:numId="45">
+    <w:abstractNumId w:val="6"/>
   </w:num>
 </w:numbering>
 </file>
 
 <file path=word/styles.xml><?xml version="1.0" encoding="utf-8"?>
-<w:styles xmlns:mc="http://schemas.openxmlformats.org/markup-compatibility/2006" xmlns:r="http://schemas.openxmlformats.org/officeDocument/2006/relationships" xmlns:w="http://schemas.openxmlformats.org/wordprocessingml/2006/main" xmlns:w14="http://schemas.microsoft.com/office/word/2010/wordml" xmlns:w15="http://schemas.microsoft.com/office/word/2012/wordml" xmlns:w16se="http://schemas.microsoft.com/office/word/2015/wordml/symex" mc:Ignorable="w14 w15 w16se">
+<w:styles xmlns:mc="http://schemas.openxmlformats.org/markup-compatibility/2006" xmlns:r="http://schemas.openxmlformats.org/officeDocument/2006/relationships" xmlns:w="http://schemas.openxmlformats.org/wordprocessingml/2006/main" xmlns:w14="http://schemas.microsoft.com/office/word/2010/wordml" xmlns:w15="http://schemas.microsoft.com/office/word/2012/wordml" xmlns:w16cid="http://schemas.microsoft.com/office/word/2016/wordml/cid" xmlns:w16se="http://schemas.microsoft.com/office/word/2015/wordml/symex" mc:Ignorable="w14 w15 w16se w16cid">
   <w:docDefaults>
     <w:rPrDefault>
       <w:rPr>
@@ -5664,7 +5762,7 @@
   <w:style w:type="paragraph" w:default="1" w:styleId="Normal">
     <w:name w:val="Normal"/>
     <w:qFormat/>
-    <w:rsid w:val="008C2F80"/>
+    <w:rsid w:val="00FB0D2C"/>
   </w:style>
   <w:style w:type="paragraph" w:styleId="Heading1">
     <w:name w:val="heading 1"/>
@@ -5784,7 +5882,7 @@
     <w:uiPriority w:val="1"/>
     <w:semiHidden/>
     <w:unhideWhenUsed/>
-    <w:rsid w:val="008C2F80"/>
+    <w:rsid w:val="00FB0D2C"/>
   </w:style>
   <w:style w:type="table" w:default="1" w:styleId="TableNormal">
     <w:name w:val="Normal Table"/>
@@ -5806,7 +5904,7 @@
     <w:uiPriority w:val="99"/>
     <w:semiHidden/>
     <w:unhideWhenUsed/>
-    <w:rsid w:val="008C2F80"/>
+    <w:rsid w:val="00FB0D2C"/>
   </w:style>
   <w:style w:type="paragraph" w:styleId="ListParagraph">
     <w:name w:val="List Paragraph"/>
@@ -6618,7 +6716,7 @@
 </file>
 
 <file path=customXml/itemProps1.xml><?xml version="1.0" encoding="utf-8"?>
-<ds:datastoreItem xmlns:ds="http://schemas.openxmlformats.org/officeDocument/2006/customXml" ds:itemID="{AC54D390-4737-4ADB-8F7F-486693BF5B4C}">
+<ds:datastoreItem xmlns:ds="http://schemas.openxmlformats.org/officeDocument/2006/customXml" ds:itemID="{87BBF07A-ADF7-4BF1-97CF-C91510A9D160}">
   <ds:schemaRefs>
     <ds:schemaRef ds:uri="http://schemas.openxmlformats.org/officeDocument/2006/bibliography"/>
   </ds:schemaRefs>

</xml_diff>

<commit_message>
Redo HTTP chapter and recombine AWS/MQTT. Make fixes from SJ class.
</commit_message>
<xml_diff>
--- a/labmanual/English/SpeakerNotes/Chapter7a-Cloud.docx
+++ b/labmanual/English/SpeakerNotes/Chapter7a-Cloud.docx
@@ -113,6 +113,48 @@
       <w:r>
         <w:t xml:space="preserve"> their money with Cloud services.</w:t>
       </w:r>
+    </w:p>
+    <w:p>
+      <w:pPr>
+        <w:spacing w:after="0"/>
+      </w:pPr>
+      <w:r>
+        <w:tab/>
+        <w:t xml:space="preserve">Example: </w:t>
+      </w:r>
+      <w:r>
+        <w:tab/>
+        <w:t>0.8 hours = 2880 seconds</w:t>
+      </w:r>
+    </w:p>
+    <w:p>
+      <w:pPr>
+        <w:spacing w:after="0"/>
+      </w:pPr>
+      <w:r>
+        <w:tab/>
+      </w:r>
+      <w:r>
+        <w:tab/>
+      </w:r>
+      <w:r>
+        <w:tab/>
+        <w:t>Amazon record is 306 items per second -&gt; 881,280 in 0.8 hours</w:t>
+      </w:r>
+    </w:p>
+    <w:p>
+      <w:r>
+        <w:tab/>
+      </w:r>
+      <w:r>
+        <w:tab/>
+      </w:r>
+      <w:r>
+        <w:tab/>
+        <w:t>So, even at 99.99% uptime, Amazon loses sale of over 800K items</w:t>
+      </w:r>
+      <w:bookmarkStart w:id="0" w:name="_GoBack"/>
+      <w:bookmarkEnd w:id="0"/>
     </w:p>
     <w:p>
       <w:r>
@@ -357,6 +399,7 @@
         </w:numPr>
       </w:pPr>
       <w:r>
+        <w:lastRenderedPageBreak/>
         <w:t>Review the HTTP GET example</w:t>
       </w:r>
       <w:r>
@@ -365,12 +408,6 @@
     </w:p>
     <w:p>
       <w:r>
-        <w:br w:type="page"/>
-      </w:r>
-    </w:p>
-    <w:p>
-      <w:r>
-        <w:lastRenderedPageBreak/>
         <w:t>MQTT</w:t>
       </w:r>
       <w:r>
@@ -506,10 +543,7 @@
         <w:t>COAP (Samsung ARTIK)– not much else to say.</w:t>
       </w:r>
     </w:p>
-    <w:p>
-      <w:bookmarkStart w:id="0" w:name="_GoBack"/>
-      <w:bookmarkEnd w:id="0"/>
-    </w:p>
+    <w:p/>
     <w:sectPr>
       <w:footerReference w:type="default" r:id="rId8"/>
       <w:pgSz w:w="12240" w:h="15840"/>
@@ -597,7 +631,7 @@
                 <w:bCs/>
                 <w:noProof/>
               </w:rPr>
-              <w:t>1</w:t>
+              <w:t>2</w:t>
             </w:r>
             <w:r>
               <w:rPr>
@@ -5762,7 +5796,7 @@
   <w:style w:type="paragraph" w:default="1" w:styleId="Normal">
     <w:name w:val="Normal"/>
     <w:qFormat/>
-    <w:rsid w:val="00FB0D2C"/>
+    <w:rsid w:val="002B2D74"/>
   </w:style>
   <w:style w:type="paragraph" w:styleId="Heading1">
     <w:name w:val="heading 1"/>
@@ -5882,7 +5916,7 @@
     <w:uiPriority w:val="1"/>
     <w:semiHidden/>
     <w:unhideWhenUsed/>
-    <w:rsid w:val="00FB0D2C"/>
+    <w:rsid w:val="002B2D74"/>
   </w:style>
   <w:style w:type="table" w:default="1" w:styleId="TableNormal">
     <w:name w:val="Normal Table"/>
@@ -5904,7 +5938,7 @@
     <w:uiPriority w:val="99"/>
     <w:semiHidden/>
     <w:unhideWhenUsed/>
-    <w:rsid w:val="00FB0D2C"/>
+    <w:rsid w:val="002B2D74"/>
   </w:style>
   <w:style w:type="paragraph" w:styleId="ListParagraph">
     <w:name w:val="List Paragraph"/>
@@ -6716,7 +6750,7 @@
 </file>
 
 <file path=customXml/itemProps1.xml><?xml version="1.0" encoding="utf-8"?>
-<ds:datastoreItem xmlns:ds="http://schemas.openxmlformats.org/officeDocument/2006/customXml" ds:itemID="{87BBF07A-ADF7-4BF1-97CF-C91510A9D160}">
+<ds:datastoreItem xmlns:ds="http://schemas.openxmlformats.org/officeDocument/2006/customXml" ds:itemID="{9B5AA5DD-1792-4E87-8F8C-3DC74E3FB8E1}">
   <ds:schemaRefs>
     <ds:schemaRef ds:uri="http://schemas.openxmlformats.org/officeDocument/2006/bibliography"/>
   </ds:schemaRefs>

</xml_diff>